<commit_message>
update report with review feedback
</commit_message>
<xml_diff>
--- a/projects/capstone/report.docx
+++ b/projects/capstone/report.docx
@@ -115,7 +115,25 @@
           <w:sz w:val="22"/>
           <w:szCs w:val="22"/>
         </w:rPr>
-        <w:t xml:space="preserve">The project of this capstone is on the entertainment film industry.  The global film industry shows healthy projections for the coming years, as the global box office revenue is forecast to increase from about 38 billion U.S. dollars in 2016 to nearly 50 billion U.S. dollar in 2020. The U.S. is the third largest film market in the world in terms of tickets sold per year, only behind China and India. More than 1.2 billion movie tickets were sold in the U.S. in 2015.  Many websites offer portals for users to give them feedback or reviews of the movies they watch.  These reviews include both positive and negative.  Being a big movie fan, I visit these review sites often to look for which movies I should watch. </w:t>
+        <w:t xml:space="preserve">The project of this capstone is on the entertainment film industry.  The global film industry shows healthy projections for the coming years, as the global box office revenue is forecast to increase from about 38 billion U.S. dollars in 2016 to nearly 50 billion U.S. </w:t>
+      </w:r>
+      <w:proofErr w:type="gramStart"/>
+      <w:r>
+        <w:rPr>
+          <w:color w:val="333333"/>
+          <w:sz w:val="22"/>
+          <w:szCs w:val="22"/>
+        </w:rPr>
+        <w:t>dollar</w:t>
+      </w:r>
+      <w:proofErr w:type="gramEnd"/>
+      <w:r>
+        <w:rPr>
+          <w:color w:val="333333"/>
+          <w:sz w:val="22"/>
+          <w:szCs w:val="22"/>
+        </w:rPr>
+        <w:t xml:space="preserve"> in 2020. The U.S. is the third largest film market in the world in terms of tickets sold per year, only behind China and India. More than 1.2 billion movie tickets were sold in the U.S. in 2015.  Many websites offer portals for users to give them feedback or reviews of the movies they watch.  These reviews include both positive and negative.  Being a big movie fan, I visit these review sites often to look for which movies I should watch. </w:t>
       </w:r>
     </w:p>
     <w:p>
@@ -166,7 +184,7 @@
         </w:rPr>
         <w:t>. (</w:t>
       </w:r>
-      <w:hyperlink r:id="rId5" w:history="1">
+      <w:hyperlink r:id="rId6" w:history="1">
         <w:r>
           <w:rPr>
             <w:rStyle w:val="Hyperlink"/>
@@ -215,7 +233,8 @@
         </w:rPr>
         <w:t xml:space="preserve"> project is based on a </w:t>
       </w:r>
-      <w:hyperlink r:id="rId6" w:history="1">
+      <w:hyperlink r:id="rId7" w:history="1">
+        <w:proofErr w:type="spellStart"/>
         <w:r>
           <w:rPr>
             <w:rStyle w:val="Hyperlink"/>
@@ -223,7 +242,17 @@
             <w:sz w:val="22"/>
             <w:szCs w:val="22"/>
           </w:rPr>
-          <w:t>Kaggle Competition</w:t>
+          <w:t>Kaggle</w:t>
+        </w:r>
+        <w:proofErr w:type="spellEnd"/>
+        <w:r>
+          <w:rPr>
+            <w:rStyle w:val="Hyperlink"/>
+            <w:color w:val="0563C1"/>
+            <w:sz w:val="22"/>
+            <w:szCs w:val="22"/>
+          </w:rPr>
+          <w:t xml:space="preserve"> Competition</w:t>
         </w:r>
       </w:hyperlink>
       <w:r>
@@ -290,7 +319,25 @@
           <w:sz w:val="22"/>
           <w:szCs w:val="22"/>
         </w:rPr>
-        <w:t xml:space="preserve">We’ll then use feature extraction module from scikit-learn to create bag-of-words features. </w:t>
+        <w:t xml:space="preserve">We’ll then use feature extraction module from </w:t>
+      </w:r>
+      <w:proofErr w:type="spellStart"/>
+      <w:r>
+        <w:rPr>
+          <w:color w:val="000000"/>
+          <w:sz w:val="22"/>
+          <w:szCs w:val="22"/>
+        </w:rPr>
+        <w:t>scikit</w:t>
+      </w:r>
+      <w:proofErr w:type="spellEnd"/>
+      <w:r>
+        <w:rPr>
+          <w:color w:val="000000"/>
+          <w:sz w:val="22"/>
+          <w:szCs w:val="22"/>
+        </w:rPr>
+        <w:t xml:space="preserve">-learn to create bag-of-words features. </w:t>
       </w:r>
     </w:p>
     <w:p>
@@ -348,7 +395,25 @@
           <w:sz w:val="22"/>
           <w:szCs w:val="22"/>
         </w:rPr>
-        <w:t>In a ROC curve the true positive rate (Sensitivity) is plotted in function of the false positive rate (100-Specificity) for different cut-off points of a parameter.. The formula for the ROC curve score is:</w:t>
+        <w:t xml:space="preserve">In a ROC curve the true positive rate (Sensitivity) is plotted in function of the false positive rate (100-Specificity) for different cut-off points of a </w:t>
+      </w:r>
+      <w:proofErr w:type="gramStart"/>
+      <w:r>
+        <w:rPr>
+          <w:color w:val="1D1F22"/>
+          <w:sz w:val="22"/>
+          <w:szCs w:val="22"/>
+        </w:rPr>
+        <w:t>parameter..</w:t>
+      </w:r>
+      <w:proofErr w:type="gramEnd"/>
+      <w:r>
+        <w:rPr>
+          <w:color w:val="1D1F22"/>
+          <w:sz w:val="22"/>
+          <w:szCs w:val="22"/>
+        </w:rPr>
+        <w:t xml:space="preserve"> The formula for the ROC curve score is:</w:t>
       </w:r>
     </w:p>
     <w:p>
@@ -391,7 +456,7 @@
                     </pic:cNvPicPr>
                   </pic:nvPicPr>
                   <pic:blipFill>
-                    <a:blip r:embed="rId7">
+                    <a:blip r:embed="rId8">
                       <a:extLst>
                         <a:ext uri="{28A0092B-C50C-407E-A947-70E740481C1C}">
                           <a14:useLocalDpi xmlns:a14="http://schemas.microsoft.com/office/drawing/2010/main" val="0"/>
@@ -453,10 +518,8 @@
           <w:sz w:val="22"/>
           <w:szCs w:val="22"/>
         </w:rPr>
-        <w:t>There are different evaluation me</w:t>
-      </w:r>
-      <w:bookmarkStart w:id="0" w:name="_GoBack"/>
-      <w:bookmarkEnd w:id="0"/>
+        <w:t xml:space="preserve">There are different evaluation metrics to evaluate the performance of a classifier, including F score and </w:t>
+      </w:r>
       <w:r>
         <w:rPr>
           <w:bCs/>
@@ -464,7 +527,7 @@
           <w:sz w:val="22"/>
           <w:szCs w:val="22"/>
         </w:rPr>
-        <w:t xml:space="preserve">trics to evaluate the performance of a classifier, including F score and </w:t>
+        <w:t>AUC</w:t>
       </w:r>
       <w:r>
         <w:rPr>
@@ -473,7 +536,7 @@
           <w:sz w:val="22"/>
           <w:szCs w:val="22"/>
         </w:rPr>
-        <w:t>AUC</w:t>
+        <w:t xml:space="preserve">.  </w:t>
       </w:r>
       <w:r>
         <w:rPr>
@@ -482,7 +545,7 @@
           <w:sz w:val="22"/>
           <w:szCs w:val="22"/>
         </w:rPr>
-        <w:t xml:space="preserve">.  </w:t>
+        <w:t>Though they are similar, but they’re different.  F</w:t>
       </w:r>
       <w:r>
         <w:rPr>
@@ -491,8 +554,9 @@
           <w:sz w:val="22"/>
           <w:szCs w:val="22"/>
         </w:rPr>
-        <w:t>Though they are similar, but they’re different.  F</w:t>
-      </w:r>
+        <w:t xml:space="preserve"> score is for a fixed pair of precision and recall.  In other words, it represents a </w:t>
+      </w:r>
+      <w:proofErr w:type="gramStart"/>
       <w:r>
         <w:rPr>
           <w:bCs/>
@@ -500,7 +564,17 @@
           <w:sz w:val="22"/>
           <w:szCs w:val="22"/>
         </w:rPr>
-        <w:t xml:space="preserve"> score is for a fixed pair of precision and recall.  In other words, it represents a particular point of the ROC curve.  </w:t>
+        <w:t>particular point</w:t>
+      </w:r>
+      <w:proofErr w:type="gramEnd"/>
+      <w:r>
+        <w:rPr>
+          <w:bCs/>
+          <w:color w:val="000000"/>
+          <w:sz w:val="22"/>
+          <w:szCs w:val="22"/>
+        </w:rPr>
+        <w:t xml:space="preserve"> of the ROC curve.  </w:t>
       </w:r>
       <w:r>
         <w:rPr>
@@ -580,7 +654,27 @@
           <w:sz w:val="22"/>
           <w:szCs w:val="22"/>
         </w:rPr>
-        <w:t xml:space="preserve">  AUC is especially good when distributions are skewed toward one class, and don’t want to overfit a single class.</w:t>
+        <w:t xml:space="preserve">  AUC is especially good when distributions are skewed toward one class, and don’t want to </w:t>
+      </w:r>
+      <w:proofErr w:type="spellStart"/>
+      <w:r>
+        <w:rPr>
+          <w:bCs/>
+          <w:color w:val="000000"/>
+          <w:sz w:val="22"/>
+          <w:szCs w:val="22"/>
+        </w:rPr>
+        <w:t>overfit</w:t>
+      </w:r>
+      <w:proofErr w:type="spellEnd"/>
+      <w:r>
+        <w:rPr>
+          <w:bCs/>
+          <w:color w:val="000000"/>
+          <w:sz w:val="22"/>
+          <w:szCs w:val="22"/>
+        </w:rPr>
+        <w:t xml:space="preserve"> a single class.</w:t>
       </w:r>
     </w:p>
     <w:p>
@@ -759,7 +853,7 @@
                     </pic:cNvPicPr>
                   </pic:nvPicPr>
                   <pic:blipFill>
-                    <a:blip r:embed="rId8">
+                    <a:blip r:embed="rId9">
                       <a:extLst>
                         <a:ext uri="{28A0092B-C50C-407E-A947-70E740481C1C}">
                           <a14:useLocalDpi xmlns:a14="http://schemas.microsoft.com/office/drawing/2010/main" val="0"/>
@@ -933,7 +1027,61 @@
           <w:sz w:val="22"/>
           <w:szCs w:val="22"/>
         </w:rPr>
-        <w:t>We’ll use an approach called “Bag of Words”. The Bag of Words model learns a vocabulary from all of the documents, then models each document by counting the number of times each word appears. Scikit-learn will then be used to create features from “Bag of Words” Support Vector Machines and Random Forest will then be used to tackle this classification problem. We’ll then try different options in CountVectorizer to tune and optimize the model.</w:t>
+        <w:t xml:space="preserve">We’ll use an approach called “Bag of Words”. The Bag of Words model learns a vocabulary from </w:t>
+      </w:r>
+      <w:proofErr w:type="gramStart"/>
+      <w:r>
+        <w:rPr>
+          <w:color w:val="333333"/>
+          <w:sz w:val="22"/>
+          <w:szCs w:val="22"/>
+        </w:rPr>
+        <w:t>all of</w:t>
+      </w:r>
+      <w:proofErr w:type="gramEnd"/>
+      <w:r>
+        <w:rPr>
+          <w:color w:val="333333"/>
+          <w:sz w:val="22"/>
+          <w:szCs w:val="22"/>
+        </w:rPr>
+        <w:t xml:space="preserve"> the documents, then models each document by counting the number of times each word appears. </w:t>
+      </w:r>
+      <w:proofErr w:type="spellStart"/>
+      <w:r>
+        <w:rPr>
+          <w:color w:val="333333"/>
+          <w:sz w:val="22"/>
+          <w:szCs w:val="22"/>
+        </w:rPr>
+        <w:t>Scikit</w:t>
+      </w:r>
+      <w:proofErr w:type="spellEnd"/>
+      <w:r>
+        <w:rPr>
+          <w:color w:val="333333"/>
+          <w:sz w:val="22"/>
+          <w:szCs w:val="22"/>
+        </w:rPr>
+        <w:t xml:space="preserve">-learn will then be used to create features from “Bag of Words” Support Vector Machines and Random Forest will then be used to tackle this classification problem. We’ll then try different options in </w:t>
+      </w:r>
+      <w:proofErr w:type="spellStart"/>
+      <w:r>
+        <w:rPr>
+          <w:color w:val="333333"/>
+          <w:sz w:val="22"/>
+          <w:szCs w:val="22"/>
+        </w:rPr>
+        <w:t>CountVectorizer</w:t>
+      </w:r>
+      <w:proofErr w:type="spellEnd"/>
+      <w:r>
+        <w:rPr>
+          <w:color w:val="333333"/>
+          <w:sz w:val="22"/>
+          <w:szCs w:val="22"/>
+        </w:rPr>
+        <w:t xml:space="preserve"> to tune and optimize the model.</w:t>
       </w:r>
     </w:p>
     <w:p>
@@ -1058,7 +1206,25 @@
           <w:sz w:val="22"/>
           <w:szCs w:val="22"/>
         </w:rPr>
-        <w:t xml:space="preserve"> - A random forest is a meta estimator that fits a number of decision tree classifiers on various sub-samples of the dataset and use averaging to improve the predictive accuracy and control over-fitting.</w:t>
+        <w:t xml:space="preserve"> - A random forest is a meta estimator that fits </w:t>
+      </w:r>
+      <w:proofErr w:type="gramStart"/>
+      <w:r>
+        <w:rPr>
+          <w:color w:val="333333"/>
+          <w:sz w:val="22"/>
+          <w:szCs w:val="22"/>
+        </w:rPr>
+        <w:t>a number of</w:t>
+      </w:r>
+      <w:proofErr w:type="gramEnd"/>
+      <w:r>
+        <w:rPr>
+          <w:color w:val="333333"/>
+          <w:sz w:val="22"/>
+          <w:szCs w:val="22"/>
+        </w:rPr>
+        <w:t xml:space="preserve"> decision tree classifiers on various sub-samples of the dataset and use averaging to improve the predictive accuracy and control over-fitting.</w:t>
       </w:r>
     </w:p>
     <w:p>
@@ -1113,7 +1279,25 @@
           <w:sz w:val="22"/>
           <w:szCs w:val="22"/>
         </w:rPr>
-        <w:t xml:space="preserve"> - It is a classification technique based on Bayes’ Theorem with an assumption of independence among predictors. In simple terms, a Naive Bayes classifier assumes that the presence of a particular feature in a class is unrelated to the presence of any other feature.</w:t>
+        <w:t xml:space="preserve"> - It is a classification technique based on Bayes’ Theorem with an assumption of independence among predictors. In simple terms, a Naive Bayes classifier assumes that the presence of a </w:t>
+      </w:r>
+      <w:proofErr w:type="gramStart"/>
+      <w:r>
+        <w:rPr>
+          <w:color w:val="333333"/>
+          <w:sz w:val="22"/>
+          <w:szCs w:val="22"/>
+        </w:rPr>
+        <w:t>particular feature</w:t>
+      </w:r>
+      <w:proofErr w:type="gramEnd"/>
+      <w:r>
+        <w:rPr>
+          <w:color w:val="333333"/>
+          <w:sz w:val="22"/>
+          <w:szCs w:val="22"/>
+        </w:rPr>
+        <w:t xml:space="preserve"> in a class is unrelated to the presence of any other feature.</w:t>
       </w:r>
     </w:p>
     <w:p>
@@ -1280,7 +1464,25 @@
           <w:sz w:val="22"/>
           <w:szCs w:val="22"/>
         </w:rPr>
-        <w:t xml:space="preserve">This is a Kaggle competition.  Winner of the competition achieved an ROC curve score of </w:t>
+        <w:t xml:space="preserve">This is a </w:t>
+      </w:r>
+      <w:proofErr w:type="spellStart"/>
+      <w:r>
+        <w:rPr>
+          <w:color w:val="333333"/>
+          <w:sz w:val="22"/>
+          <w:szCs w:val="22"/>
+        </w:rPr>
+        <w:t>Kaggle</w:t>
+      </w:r>
+      <w:proofErr w:type="spellEnd"/>
+      <w:r>
+        <w:rPr>
+          <w:color w:val="333333"/>
+          <w:sz w:val="22"/>
+          <w:szCs w:val="22"/>
+        </w:rPr>
+        <w:t xml:space="preserve"> competition.  Winner of the competition achieved an ROC curve score of </w:t>
       </w:r>
       <w:r>
         <w:rPr>
@@ -1424,7 +1626,29 @@
           <w:sz w:val="22"/>
           <w:szCs w:val="22"/>
         </w:rPr>
-        <w:t>Use BeatifulSoup to parse the data</w:t>
+        <w:t xml:space="preserve">Use </w:t>
+      </w:r>
+      <w:proofErr w:type="spellStart"/>
+      <w:r>
+        <w:rPr>
+          <w:b/>
+          <w:bCs/>
+          <w:color w:val="000000"/>
+          <w:sz w:val="22"/>
+          <w:szCs w:val="22"/>
+        </w:rPr>
+        <w:t>BeatifulSoup</w:t>
+      </w:r>
+      <w:proofErr w:type="spellEnd"/>
+      <w:r>
+        <w:rPr>
+          <w:b/>
+          <w:bCs/>
+          <w:color w:val="000000"/>
+          <w:sz w:val="22"/>
+          <w:szCs w:val="22"/>
+        </w:rPr>
+        <w:t xml:space="preserve"> to parse the data</w:t>
       </w:r>
     </w:p>
     <w:p>
@@ -1537,11 +1761,61 @@
           <w:rFonts w:ascii="Times New Roman" w:eastAsia="Times New Roman" w:hAnsi="Times New Roman" w:cs="Times New Roman"/>
         </w:rPr>
       </w:pPr>
-      <w:r>
-        <w:rPr>
-          <w:rFonts w:ascii="Times New Roman" w:eastAsia="Times New Roman" w:hAnsi="Times New Roman" w:cs="Times New Roman"/>
-        </w:rPr>
-        <w:t>Feature_extraction.text was used from CountVectorizer to count the number of train data features.  The length of train_data_features in the jupyter notebook was 9060</w:t>
+      <w:proofErr w:type="spellStart"/>
+      <w:r>
+        <w:rPr>
+          <w:rFonts w:ascii="Times New Roman" w:eastAsia="Times New Roman" w:hAnsi="Times New Roman" w:cs="Times New Roman"/>
+        </w:rPr>
+        <w:t>Feature_extraction.text</w:t>
+      </w:r>
+      <w:proofErr w:type="spellEnd"/>
+      <w:r>
+        <w:rPr>
+          <w:rFonts w:ascii="Times New Roman" w:eastAsia="Times New Roman" w:hAnsi="Times New Roman" w:cs="Times New Roman"/>
+        </w:rPr>
+        <w:t xml:space="preserve"> was used from </w:t>
+      </w:r>
+      <w:proofErr w:type="spellStart"/>
+      <w:r>
+        <w:rPr>
+          <w:rFonts w:ascii="Times New Roman" w:eastAsia="Times New Roman" w:hAnsi="Times New Roman" w:cs="Times New Roman"/>
+        </w:rPr>
+        <w:t>CountVectorizer</w:t>
+      </w:r>
+      <w:proofErr w:type="spellEnd"/>
+      <w:r>
+        <w:rPr>
+          <w:rFonts w:ascii="Times New Roman" w:eastAsia="Times New Roman" w:hAnsi="Times New Roman" w:cs="Times New Roman"/>
+        </w:rPr>
+        <w:t xml:space="preserve"> to count the number of train data features.  The length of </w:t>
+      </w:r>
+      <w:proofErr w:type="spellStart"/>
+      <w:r>
+        <w:rPr>
+          <w:rFonts w:ascii="Times New Roman" w:eastAsia="Times New Roman" w:hAnsi="Times New Roman" w:cs="Times New Roman"/>
+        </w:rPr>
+        <w:t>train_data_features</w:t>
+      </w:r>
+      <w:proofErr w:type="spellEnd"/>
+      <w:r>
+        <w:rPr>
+          <w:rFonts w:ascii="Times New Roman" w:eastAsia="Times New Roman" w:hAnsi="Times New Roman" w:cs="Times New Roman"/>
+        </w:rPr>
+        <w:t xml:space="preserve"> in the </w:t>
+      </w:r>
+      <w:proofErr w:type="spellStart"/>
+      <w:r>
+        <w:rPr>
+          <w:rFonts w:ascii="Times New Roman" w:eastAsia="Times New Roman" w:hAnsi="Times New Roman" w:cs="Times New Roman"/>
+        </w:rPr>
+        <w:t>jupyter</w:t>
+      </w:r>
+      <w:proofErr w:type="spellEnd"/>
+      <w:r>
+        <w:rPr>
+          <w:rFonts w:ascii="Times New Roman" w:eastAsia="Times New Roman" w:hAnsi="Times New Roman" w:cs="Times New Roman"/>
+        </w:rPr>
+        <w:t xml:space="preserve"> notebook was 9060</w:t>
       </w:r>
     </w:p>
     <w:p>
@@ -1604,49 +1878,139 @@
           <w:sz w:val="22"/>
           <w:szCs w:val="22"/>
         </w:rPr>
-        <w:t>Create an empty list, clean_train_reviews, and add all the “cleaned” train reviews.</w:t>
-      </w:r>
-    </w:p>
-    <w:p>
-      <w:pPr>
-        <w:rPr>
-          <w:rFonts w:eastAsia="Times New Roman"/>
-        </w:rPr>
-      </w:pPr>
-    </w:p>
-    <w:p>
-      <w:pPr>
-        <w:pStyle w:val="NormalWeb"/>
-        <w:spacing w:before="0" w:beforeAutospacing="0" w:after="0" w:afterAutospacing="0"/>
-      </w:pPr>
-      <w:r>
-        <w:rPr>
-          <w:color w:val="000000"/>
-          <w:sz w:val="22"/>
-          <w:szCs w:val="22"/>
-        </w:rPr>
-        <w:t>We’ll split the data into train and test data.  Since we’ve already created a “clean_train_reviews” list and appended all the “clean” reviews to the list, we’ll perform the same step against the test dataset, “test_train_reviews”.</w:t>
-      </w:r>
-    </w:p>
-    <w:p>
-      <w:pPr>
-        <w:rPr>
-          <w:rFonts w:eastAsia="Times New Roman"/>
-        </w:rPr>
-      </w:pPr>
-    </w:p>
-    <w:p>
-      <w:pPr>
-        <w:pStyle w:val="NormalWeb"/>
-        <w:spacing w:before="0" w:beforeAutospacing="0" w:after="0" w:afterAutospacing="0"/>
-      </w:pPr>
-      <w:r>
-        <w:rPr>
-          <w:color w:val="000000"/>
-          <w:sz w:val="22"/>
-          <w:szCs w:val="22"/>
-        </w:rPr>
-        <w:t>Create an empty list, test_train_reviews, add all the “cleaned” reviews to it by using convert_review_to_words function.</w:t>
+        <w:t xml:space="preserve">Create an empty list, </w:t>
+      </w:r>
+      <w:proofErr w:type="spellStart"/>
+      <w:r>
+        <w:rPr>
+          <w:color w:val="000000"/>
+          <w:sz w:val="22"/>
+          <w:szCs w:val="22"/>
+        </w:rPr>
+        <w:t>clean_train_reviews</w:t>
+      </w:r>
+      <w:proofErr w:type="spellEnd"/>
+      <w:r>
+        <w:rPr>
+          <w:color w:val="000000"/>
+          <w:sz w:val="22"/>
+          <w:szCs w:val="22"/>
+        </w:rPr>
+        <w:t>, and add all the “cleaned” train reviews.</w:t>
+      </w:r>
+    </w:p>
+    <w:p>
+      <w:pPr>
+        <w:rPr>
+          <w:rFonts w:eastAsia="Times New Roman"/>
+        </w:rPr>
+      </w:pPr>
+    </w:p>
+    <w:p>
+      <w:pPr>
+        <w:pStyle w:val="NormalWeb"/>
+        <w:spacing w:before="0" w:beforeAutospacing="0" w:after="0" w:afterAutospacing="0"/>
+      </w:pPr>
+      <w:r>
+        <w:rPr>
+          <w:color w:val="000000"/>
+          <w:sz w:val="22"/>
+          <w:szCs w:val="22"/>
+        </w:rPr>
+        <w:t>We’ll split the data into train and test data.  Since we’ve already created a “</w:t>
+      </w:r>
+      <w:proofErr w:type="spellStart"/>
+      <w:r>
+        <w:rPr>
+          <w:color w:val="000000"/>
+          <w:sz w:val="22"/>
+          <w:szCs w:val="22"/>
+        </w:rPr>
+        <w:t>clean_train_reviews</w:t>
+      </w:r>
+      <w:proofErr w:type="spellEnd"/>
+      <w:r>
+        <w:rPr>
+          <w:color w:val="000000"/>
+          <w:sz w:val="22"/>
+          <w:szCs w:val="22"/>
+        </w:rPr>
+        <w:t>” list and appended all the “clean” reviews to the list, we’ll perform the same step against the test dataset, “</w:t>
+      </w:r>
+      <w:proofErr w:type="spellStart"/>
+      <w:r>
+        <w:rPr>
+          <w:color w:val="000000"/>
+          <w:sz w:val="22"/>
+          <w:szCs w:val="22"/>
+        </w:rPr>
+        <w:t>test_train_reviews</w:t>
+      </w:r>
+      <w:proofErr w:type="spellEnd"/>
+      <w:r>
+        <w:rPr>
+          <w:color w:val="000000"/>
+          <w:sz w:val="22"/>
+          <w:szCs w:val="22"/>
+        </w:rPr>
+        <w:t>”.</w:t>
+      </w:r>
+    </w:p>
+    <w:p>
+      <w:pPr>
+        <w:rPr>
+          <w:rFonts w:eastAsia="Times New Roman"/>
+        </w:rPr>
+      </w:pPr>
+    </w:p>
+    <w:p>
+      <w:pPr>
+        <w:pStyle w:val="NormalWeb"/>
+        <w:spacing w:before="0" w:beforeAutospacing="0" w:after="0" w:afterAutospacing="0"/>
+      </w:pPr>
+      <w:r>
+        <w:rPr>
+          <w:color w:val="000000"/>
+          <w:sz w:val="22"/>
+          <w:szCs w:val="22"/>
+        </w:rPr>
+        <w:t xml:space="preserve">Create an empty list, </w:t>
+      </w:r>
+      <w:proofErr w:type="spellStart"/>
+      <w:r>
+        <w:rPr>
+          <w:color w:val="000000"/>
+          <w:sz w:val="22"/>
+          <w:szCs w:val="22"/>
+        </w:rPr>
+        <w:t>test_train_reviews</w:t>
+      </w:r>
+      <w:proofErr w:type="spellEnd"/>
+      <w:r>
+        <w:rPr>
+          <w:color w:val="000000"/>
+          <w:sz w:val="22"/>
+          <w:szCs w:val="22"/>
+        </w:rPr>
+        <w:t xml:space="preserve">, add all the “cleaned” reviews to it by using </w:t>
+      </w:r>
+      <w:proofErr w:type="spellStart"/>
+      <w:r>
+        <w:rPr>
+          <w:color w:val="000000"/>
+          <w:sz w:val="22"/>
+          <w:szCs w:val="22"/>
+        </w:rPr>
+        <w:t>convert_review_to_words</w:t>
+      </w:r>
+      <w:proofErr w:type="spellEnd"/>
+      <w:r>
+        <w:rPr>
+          <w:color w:val="000000"/>
+          <w:sz w:val="22"/>
+          <w:szCs w:val="22"/>
+        </w:rPr>
+        <w:t xml:space="preserve"> function.</w:t>
       </w:r>
     </w:p>
     <w:p>
@@ -1674,7 +2038,25 @@
           <w:sz w:val="22"/>
           <w:szCs w:val="22"/>
         </w:rPr>
-        <w:t>Now, apply the “Bag-of-words” model.  The bag-of-words model is a simplifying prepresentation used in natural language processing and information retrieval.  In this model, a text is represented as the bag (multiset) of its words, disregarding grammar and even word order but keeping multiplicity.  For example, we have the following two documents,</w:t>
+        <w:t xml:space="preserve">Now, apply the “Bag-of-words” model.  The bag-of-words model is a simplifying </w:t>
+      </w:r>
+      <w:proofErr w:type="spellStart"/>
+      <w:r>
+        <w:rPr>
+          <w:color w:val="000000"/>
+          <w:sz w:val="22"/>
+          <w:szCs w:val="22"/>
+        </w:rPr>
+        <w:t>prepresentation</w:t>
+      </w:r>
+      <w:proofErr w:type="spellEnd"/>
+      <w:r>
+        <w:rPr>
+          <w:color w:val="000000"/>
+          <w:sz w:val="22"/>
+          <w:szCs w:val="22"/>
+        </w:rPr>
+        <w:t xml:space="preserve"> used in natural language processing and information retrieval.  In this model, a text is represented as the bag (multiset) of its words, disregarding grammar and even word order but keeping multiplicity.  For example, we have the following two documents,</w:t>
       </w:r>
     </w:p>
     <w:p>
@@ -2085,7 +2467,43 @@
           <w:sz w:val="22"/>
           <w:szCs w:val="22"/>
         </w:rPr>
-        <w:t xml:space="preserve">After the train_data_features has been converted to an array, let’s look at 1 entry, </w:t>
+        <w:t xml:space="preserve">After the </w:t>
+      </w:r>
+      <w:proofErr w:type="spellStart"/>
+      <w:r>
+        <w:rPr>
+          <w:color w:val="000000"/>
+          <w:sz w:val="22"/>
+          <w:szCs w:val="22"/>
+        </w:rPr>
+        <w:t>train_data_features</w:t>
+      </w:r>
+      <w:proofErr w:type="spellEnd"/>
+      <w:r>
+        <w:rPr>
+          <w:color w:val="000000"/>
+          <w:sz w:val="22"/>
+          <w:szCs w:val="22"/>
+        </w:rPr>
+        <w:t xml:space="preserve"> </w:t>
+      </w:r>
+      <w:proofErr w:type="gramStart"/>
+      <w:r>
+        <w:rPr>
+          <w:color w:val="000000"/>
+          <w:sz w:val="22"/>
+          <w:szCs w:val="22"/>
+        </w:rPr>
+        <w:t>has</w:t>
+      </w:r>
+      <w:proofErr w:type="gramEnd"/>
+      <w:r>
+        <w:rPr>
+          <w:color w:val="000000"/>
+          <w:sz w:val="22"/>
+          <w:szCs w:val="22"/>
+        </w:rPr>
+        <w:t xml:space="preserve"> been converted to an array, let’s look at 1 entry, </w:t>
       </w:r>
     </w:p>
     <w:p>
@@ -2126,7 +2544,7 @@
                     </pic:cNvPicPr>
                   </pic:nvPicPr>
                   <pic:blipFill>
-                    <a:blip r:embed="rId9">
+                    <a:blip r:embed="rId10">
                       <a:extLst>
                         <a:ext uri="{28A0092B-C50C-407E-A947-70E740481C1C}">
                           <a14:useLocalDpi xmlns:a14="http://schemas.microsoft.com/office/drawing/2010/main" val="0"/>
@@ -2296,13 +2714,23 @@
         <w:pStyle w:val="NormalWeb"/>
         <w:spacing w:before="0" w:beforeAutospacing="0" w:after="0" w:afterAutospacing="0"/>
       </w:pPr>
-      <w:r>
-        <w:rPr>
-          <w:color w:val="000000"/>
-          <w:sz w:val="22"/>
-          <w:szCs w:val="22"/>
-        </w:rPr>
-        <w:t>Pls refer to the “Results” section for score generated by Logistic Regression</w:t>
+      <w:proofErr w:type="spellStart"/>
+      <w:r>
+        <w:rPr>
+          <w:color w:val="000000"/>
+          <w:sz w:val="22"/>
+          <w:szCs w:val="22"/>
+        </w:rPr>
+        <w:t>Pls</w:t>
+      </w:r>
+      <w:proofErr w:type="spellEnd"/>
+      <w:r>
+        <w:rPr>
+          <w:color w:val="000000"/>
+          <w:sz w:val="22"/>
+          <w:szCs w:val="22"/>
+        </w:rPr>
+        <w:t xml:space="preserve"> refer to the “Results” section for score generated by Logistic Regression</w:t>
       </w:r>
     </w:p>
     <w:p>
@@ -2351,7 +2779,25 @@
           <w:sz w:val="22"/>
           <w:szCs w:val="22"/>
         </w:rPr>
-        <w:t>After training with the train data using Naïve Bayes, let’s predict with the test data.  Pls refer to the score generated by Naïve Bayes in the “Results” section</w:t>
+        <w:t>After training with the train data using Naïve Bayes, let’s predict with the test data.  </w:t>
+      </w:r>
+      <w:proofErr w:type="spellStart"/>
+      <w:r>
+        <w:rPr>
+          <w:color w:val="000000"/>
+          <w:sz w:val="22"/>
+          <w:szCs w:val="22"/>
+        </w:rPr>
+        <w:t>Pls</w:t>
+      </w:r>
+      <w:proofErr w:type="spellEnd"/>
+      <w:r>
+        <w:rPr>
+          <w:color w:val="000000"/>
+          <w:sz w:val="22"/>
+          <w:szCs w:val="22"/>
+        </w:rPr>
+        <w:t xml:space="preserve"> refer to the score generated by Naïve Bayes in the “Results” section</w:t>
       </w:r>
     </w:p>
     <w:p>
@@ -2400,7 +2846,25 @@
           <w:sz w:val="22"/>
           <w:szCs w:val="22"/>
         </w:rPr>
-        <w:t>Once the model finishes using the train data set to fit, we’ll predict the result using the test data set.  Pls refer to the score generated by SVM in the “Results” section</w:t>
+        <w:t>Once the model finishes using the train data set to fit, we’ll predict the result using the test data set.  </w:t>
+      </w:r>
+      <w:proofErr w:type="spellStart"/>
+      <w:r>
+        <w:rPr>
+          <w:color w:val="000000"/>
+          <w:sz w:val="22"/>
+          <w:szCs w:val="22"/>
+        </w:rPr>
+        <w:t>Pls</w:t>
+      </w:r>
+      <w:proofErr w:type="spellEnd"/>
+      <w:r>
+        <w:rPr>
+          <w:color w:val="000000"/>
+          <w:sz w:val="22"/>
+          <w:szCs w:val="22"/>
+        </w:rPr>
+        <w:t xml:space="preserve"> refer to the score generated by SVM in the “Results” section</w:t>
       </w:r>
     </w:p>
     <w:p>
@@ -2453,59 +2917,115 @@
           <w:sz w:val="22"/>
           <w:szCs w:val="22"/>
         </w:rPr>
-        <w:t>play with different parameters in RandomForest and see if it improves the performance.</w:t>
-      </w:r>
-    </w:p>
-    <w:p>
-      <w:pPr>
-        <w:rPr>
-          <w:rFonts w:ascii="Times New Roman" w:eastAsia="Times New Roman" w:hAnsi="Times New Roman" w:cs="Times New Roman"/>
-          <w:sz w:val="22"/>
-          <w:szCs w:val="22"/>
-        </w:rPr>
-      </w:pPr>
-    </w:p>
-    <w:p>
-      <w:pPr>
-        <w:rPr>
-          <w:rFonts w:ascii="Times New Roman" w:eastAsia="Times New Roman" w:hAnsi="Times New Roman" w:cs="Times New Roman"/>
-          <w:sz w:val="22"/>
-          <w:szCs w:val="22"/>
-        </w:rPr>
-      </w:pPr>
-      <w:r>
-        <w:rPr>
-          <w:rFonts w:ascii="Times New Roman" w:eastAsia="Times New Roman" w:hAnsi="Times New Roman" w:cs="Times New Roman"/>
-          <w:sz w:val="22"/>
-          <w:szCs w:val="22"/>
-        </w:rPr>
-        <w:t>Random_state :</w:t>
-      </w:r>
-    </w:p>
-    <w:p>
-      <w:pPr>
-        <w:rPr>
-          <w:rFonts w:ascii="Times New Roman" w:eastAsia="Times New Roman" w:hAnsi="Times New Roman" w:cs="Times New Roman"/>
-          <w:sz w:val="22"/>
-          <w:szCs w:val="22"/>
-        </w:rPr>
-      </w:pPr>
-    </w:p>
-    <w:p>
-      <w:pPr>
-        <w:rPr>
-          <w:rFonts w:ascii="Times New Roman" w:eastAsia="Times New Roman" w:hAnsi="Times New Roman" w:cs="Times New Roman"/>
-          <w:sz w:val="22"/>
-          <w:szCs w:val="22"/>
-        </w:rPr>
-      </w:pPr>
-      <w:r>
-        <w:rPr>
-          <w:rFonts w:ascii="Times New Roman" w:eastAsia="Times New Roman" w:hAnsi="Times New Roman" w:cs="Times New Roman"/>
-          <w:sz w:val="22"/>
-          <w:szCs w:val="22"/>
-        </w:rPr>
-        <w:t>Set random_state to 42</w:t>
+        <w:t xml:space="preserve">play with different parameters in </w:t>
+      </w:r>
+      <w:proofErr w:type="spellStart"/>
+      <w:r>
+        <w:rPr>
+          <w:rFonts w:ascii="Times New Roman" w:eastAsia="Times New Roman" w:hAnsi="Times New Roman" w:cs="Times New Roman"/>
+          <w:sz w:val="22"/>
+          <w:szCs w:val="22"/>
+        </w:rPr>
+        <w:t>RandomForest</w:t>
+      </w:r>
+      <w:proofErr w:type="spellEnd"/>
+      <w:r>
+        <w:rPr>
+          <w:rFonts w:ascii="Times New Roman" w:eastAsia="Times New Roman" w:hAnsi="Times New Roman" w:cs="Times New Roman"/>
+          <w:sz w:val="22"/>
+          <w:szCs w:val="22"/>
+        </w:rPr>
+        <w:t xml:space="preserve"> and see if it improves the performance.</w:t>
+      </w:r>
+    </w:p>
+    <w:p>
+      <w:pPr>
+        <w:rPr>
+          <w:rFonts w:ascii="Times New Roman" w:eastAsia="Times New Roman" w:hAnsi="Times New Roman" w:cs="Times New Roman"/>
+          <w:sz w:val="22"/>
+          <w:szCs w:val="22"/>
+        </w:rPr>
+      </w:pPr>
+    </w:p>
+    <w:p>
+      <w:pPr>
+        <w:rPr>
+          <w:rFonts w:ascii="Times New Roman" w:eastAsia="Times New Roman" w:hAnsi="Times New Roman" w:cs="Times New Roman"/>
+          <w:sz w:val="22"/>
+          <w:szCs w:val="22"/>
+        </w:rPr>
+      </w:pPr>
+      <w:proofErr w:type="spellStart"/>
+      <w:r>
+        <w:rPr>
+          <w:rFonts w:ascii="Times New Roman" w:eastAsia="Times New Roman" w:hAnsi="Times New Roman" w:cs="Times New Roman"/>
+          <w:sz w:val="22"/>
+          <w:szCs w:val="22"/>
+        </w:rPr>
+        <w:t>Random_</w:t>
+      </w:r>
+      <w:proofErr w:type="gramStart"/>
+      <w:r>
+        <w:rPr>
+          <w:rFonts w:ascii="Times New Roman" w:eastAsia="Times New Roman" w:hAnsi="Times New Roman" w:cs="Times New Roman"/>
+          <w:sz w:val="22"/>
+          <w:szCs w:val="22"/>
+        </w:rPr>
+        <w:t>state</w:t>
+      </w:r>
+      <w:proofErr w:type="spellEnd"/>
+      <w:r>
+        <w:rPr>
+          <w:rFonts w:ascii="Times New Roman" w:eastAsia="Times New Roman" w:hAnsi="Times New Roman" w:cs="Times New Roman"/>
+          <w:sz w:val="22"/>
+          <w:szCs w:val="22"/>
+        </w:rPr>
+        <w:t xml:space="preserve"> :</w:t>
+      </w:r>
+      <w:proofErr w:type="gramEnd"/>
+    </w:p>
+    <w:p>
+      <w:pPr>
+        <w:rPr>
+          <w:rFonts w:ascii="Times New Roman" w:eastAsia="Times New Roman" w:hAnsi="Times New Roman" w:cs="Times New Roman"/>
+          <w:sz w:val="22"/>
+          <w:szCs w:val="22"/>
+        </w:rPr>
+      </w:pPr>
+    </w:p>
+    <w:p>
+      <w:pPr>
+        <w:rPr>
+          <w:rFonts w:ascii="Times New Roman" w:eastAsia="Times New Roman" w:hAnsi="Times New Roman" w:cs="Times New Roman"/>
+          <w:sz w:val="22"/>
+          <w:szCs w:val="22"/>
+        </w:rPr>
+      </w:pPr>
+      <w:r>
+        <w:rPr>
+          <w:rFonts w:ascii="Times New Roman" w:eastAsia="Times New Roman" w:hAnsi="Times New Roman" w:cs="Times New Roman"/>
+          <w:sz w:val="22"/>
+          <w:szCs w:val="22"/>
+        </w:rPr>
+        <w:t xml:space="preserve">Set </w:t>
+      </w:r>
+      <w:proofErr w:type="spellStart"/>
+      <w:r>
+        <w:rPr>
+          <w:rFonts w:ascii="Times New Roman" w:eastAsia="Times New Roman" w:hAnsi="Times New Roman" w:cs="Times New Roman"/>
+          <w:sz w:val="22"/>
+          <w:szCs w:val="22"/>
+        </w:rPr>
+        <w:t>random_state</w:t>
+      </w:r>
+      <w:proofErr w:type="spellEnd"/>
+      <w:r>
+        <w:rPr>
+          <w:rFonts w:ascii="Times New Roman" w:eastAsia="Times New Roman" w:hAnsi="Times New Roman" w:cs="Times New Roman"/>
+          <w:sz w:val="22"/>
+          <w:szCs w:val="22"/>
+        </w:rPr>
+        <w:t xml:space="preserve"> to 42</w:t>
       </w:r>
       <w:r>
         <w:rPr>
@@ -2533,6 +3053,216 @@
     </w:p>
     <w:p>
       <w:pPr>
+        <w:rPr>
+          <w:rFonts w:ascii="Times New Roman" w:eastAsia="Times New Roman" w:hAnsi="Times New Roman" w:cs="Times New Roman"/>
+          <w:sz w:val="22"/>
+          <w:szCs w:val="22"/>
+        </w:rPr>
+      </w:pPr>
+      <w:r>
+        <w:rPr>
+          <w:rFonts w:ascii="Times New Roman" w:eastAsia="Times New Roman" w:hAnsi="Times New Roman" w:cs="Times New Roman"/>
+          <w:sz w:val="22"/>
+          <w:szCs w:val="22"/>
+        </w:rPr>
+        <w:t xml:space="preserve">For logistic regression, </w:t>
+      </w:r>
+      <w:proofErr w:type="spellStart"/>
+      <w:r>
+        <w:rPr>
+          <w:rFonts w:ascii="Times New Roman" w:eastAsia="Times New Roman" w:hAnsi="Times New Roman" w:cs="Times New Roman"/>
+          <w:sz w:val="22"/>
+          <w:szCs w:val="22"/>
+        </w:rPr>
+        <w:t>G</w:t>
+      </w:r>
+      <w:r>
+        <w:rPr>
+          <w:rFonts w:ascii="Times New Roman" w:eastAsia="Times New Roman" w:hAnsi="Times New Roman" w:cs="Times New Roman"/>
+          <w:sz w:val="22"/>
+          <w:szCs w:val="22"/>
+        </w:rPr>
+        <w:t>rdSearchCV</w:t>
+      </w:r>
+      <w:proofErr w:type="spellEnd"/>
+      <w:r>
+        <w:rPr>
+          <w:rFonts w:ascii="Times New Roman" w:eastAsia="Times New Roman" w:hAnsi="Times New Roman" w:cs="Times New Roman"/>
+          <w:sz w:val="22"/>
+          <w:szCs w:val="22"/>
+        </w:rPr>
+        <w:t xml:space="preserve"> is used to find the optimal </w:t>
+      </w:r>
+      <w:r>
+        <w:rPr>
+          <w:rFonts w:ascii="Times New Roman" w:eastAsia="Times New Roman" w:hAnsi="Times New Roman" w:cs="Times New Roman"/>
+          <w:sz w:val="22"/>
+          <w:szCs w:val="22"/>
+        </w:rPr>
+        <w:t xml:space="preserve">values for different parameters.  There are </w:t>
+      </w:r>
+      <w:proofErr w:type="gramStart"/>
+      <w:r>
+        <w:rPr>
+          <w:rFonts w:ascii="Times New Roman" w:eastAsia="Times New Roman" w:hAnsi="Times New Roman" w:cs="Times New Roman"/>
+          <w:sz w:val="22"/>
+          <w:szCs w:val="22"/>
+        </w:rPr>
+        <w:t>a number of</w:t>
+      </w:r>
+      <w:proofErr w:type="gramEnd"/>
+      <w:r>
+        <w:rPr>
+          <w:rFonts w:ascii="Times New Roman" w:eastAsia="Times New Roman" w:hAnsi="Times New Roman" w:cs="Times New Roman"/>
+          <w:sz w:val="22"/>
+          <w:szCs w:val="22"/>
+        </w:rPr>
+        <w:t xml:space="preserve"> </w:t>
+      </w:r>
+      <w:proofErr w:type="spellStart"/>
+      <w:r>
+        <w:rPr>
+          <w:rFonts w:ascii="Times New Roman" w:eastAsia="Times New Roman" w:hAnsi="Times New Roman" w:cs="Times New Roman"/>
+          <w:sz w:val="22"/>
+          <w:szCs w:val="22"/>
+        </w:rPr>
+        <w:t>paramete</w:t>
+      </w:r>
+      <w:r>
+        <w:rPr>
+          <w:rFonts w:ascii="Times New Roman" w:eastAsia="Times New Roman" w:hAnsi="Times New Roman" w:cs="Times New Roman"/>
+          <w:sz w:val="22"/>
+          <w:szCs w:val="22"/>
+        </w:rPr>
+        <w:t>i</w:t>
+      </w:r>
+      <w:r>
+        <w:rPr>
+          <w:rFonts w:ascii="Times New Roman" w:eastAsia="Times New Roman" w:hAnsi="Times New Roman" w:cs="Times New Roman"/>
+          <w:sz w:val="22"/>
+          <w:szCs w:val="22"/>
+        </w:rPr>
+        <w:t>rs</w:t>
+      </w:r>
+      <w:proofErr w:type="spellEnd"/>
+      <w:r>
+        <w:rPr>
+          <w:rFonts w:ascii="Times New Roman" w:eastAsia="Times New Roman" w:hAnsi="Times New Roman" w:cs="Times New Roman"/>
+          <w:sz w:val="22"/>
+          <w:szCs w:val="22"/>
+        </w:rPr>
+        <w:t xml:space="preserve"> for Logistic Regression, including C</w:t>
+      </w:r>
+      <w:r>
+        <w:rPr>
+          <w:rFonts w:ascii="Times New Roman" w:eastAsia="Times New Roman" w:hAnsi="Times New Roman" w:cs="Times New Roman"/>
+          <w:sz w:val="22"/>
+          <w:szCs w:val="22"/>
+        </w:rPr>
+        <w:t>.  C is the inverse of regularization strength.  The lower the value of C, the strong the regularization is.</w:t>
+      </w:r>
+    </w:p>
+    <w:p>
+      <w:pPr>
+        <w:rPr>
+          <w:rFonts w:ascii="Times New Roman" w:eastAsia="Times New Roman" w:hAnsi="Times New Roman" w:cs="Times New Roman"/>
+          <w:sz w:val="22"/>
+          <w:szCs w:val="22"/>
+        </w:rPr>
+      </w:pPr>
+    </w:p>
+    <w:p>
+      <w:pPr>
+        <w:rPr>
+          <w:rFonts w:ascii="Times New Roman" w:eastAsia="Times New Roman" w:hAnsi="Times New Roman" w:cs="Times New Roman"/>
+          <w:sz w:val="22"/>
+          <w:szCs w:val="22"/>
+        </w:rPr>
+      </w:pPr>
+      <w:r>
+        <w:rPr>
+          <w:rFonts w:ascii="Times New Roman" w:eastAsia="Times New Roman" w:hAnsi="Times New Roman" w:cs="Times New Roman"/>
+          <w:sz w:val="22"/>
+          <w:szCs w:val="22"/>
+        </w:rPr>
+        <w:t xml:space="preserve">With the </w:t>
+      </w:r>
+      <w:proofErr w:type="spellStart"/>
+      <w:r>
+        <w:rPr>
+          <w:rFonts w:ascii="Times New Roman" w:eastAsia="Times New Roman" w:hAnsi="Times New Roman" w:cs="Times New Roman"/>
+          <w:sz w:val="22"/>
+          <w:szCs w:val="22"/>
+        </w:rPr>
+        <w:t>GridSearchCV</w:t>
+      </w:r>
+      <w:proofErr w:type="spellEnd"/>
+      <w:r>
+        <w:rPr>
+          <w:rFonts w:ascii="Times New Roman" w:eastAsia="Times New Roman" w:hAnsi="Times New Roman" w:cs="Times New Roman"/>
+          <w:sz w:val="22"/>
+          <w:szCs w:val="22"/>
+        </w:rPr>
+        <w:t xml:space="preserve"> implemented, logistic regression now obtains a result of </w:t>
+      </w:r>
+      <w:bookmarkStart w:id="0" w:name="_GoBack"/>
+      <w:r>
+        <w:rPr>
+          <w:rFonts w:ascii="Times New Roman" w:eastAsia="Times New Roman" w:hAnsi="Times New Roman" w:cs="Times New Roman"/>
+          <w:b/>
+          <w:sz w:val="22"/>
+          <w:szCs w:val="22"/>
+          <w:u w:val="single"/>
+        </w:rPr>
+        <w:t>0.8628</w:t>
+      </w:r>
+      <w:bookmarkEnd w:id="0"/>
+      <w:r>
+        <w:rPr>
+          <w:rFonts w:ascii="Times New Roman" w:eastAsia="Times New Roman" w:hAnsi="Times New Roman" w:cs="Times New Roman"/>
+          <w:sz w:val="22"/>
+          <w:szCs w:val="22"/>
+        </w:rPr>
+        <w:t xml:space="preserve">, which is higher than the version without </w:t>
+      </w:r>
+      <w:proofErr w:type="spellStart"/>
+      <w:r>
+        <w:rPr>
+          <w:rFonts w:ascii="Times New Roman" w:eastAsia="Times New Roman" w:hAnsi="Times New Roman" w:cs="Times New Roman"/>
+          <w:sz w:val="22"/>
+          <w:szCs w:val="22"/>
+        </w:rPr>
+        <w:t>GridSearchCV</w:t>
+      </w:r>
+      <w:proofErr w:type="spellEnd"/>
+      <w:r>
+        <w:rPr>
+          <w:rFonts w:ascii="Times New Roman" w:eastAsia="Times New Roman" w:hAnsi="Times New Roman" w:cs="Times New Roman"/>
+          <w:sz w:val="22"/>
+          <w:szCs w:val="22"/>
+        </w:rPr>
+        <w:t xml:space="preserve"> </w:t>
+      </w:r>
+      <w:proofErr w:type="spellStart"/>
+      <w:r>
+        <w:rPr>
+          <w:rFonts w:ascii="Times New Roman" w:eastAsia="Times New Roman" w:hAnsi="Times New Roman" w:cs="Times New Roman"/>
+          <w:sz w:val="22"/>
+          <w:szCs w:val="22"/>
+        </w:rPr>
+        <w:t>imeplemented</w:t>
+      </w:r>
+      <w:proofErr w:type="spellEnd"/>
+    </w:p>
+    <w:p>
+      <w:pPr>
+        <w:rPr>
+          <w:rFonts w:eastAsia="Times New Roman"/>
+        </w:rPr>
+      </w:pPr>
+    </w:p>
+    <w:p>
+      <w:pPr>
         <w:pStyle w:val="NormalWeb"/>
         <w:spacing w:before="0" w:beforeAutospacing="0" w:after="0" w:afterAutospacing="0"/>
       </w:pPr>
@@ -2584,10 +3314,21 @@
           <w:sz w:val="22"/>
           <w:szCs w:val="22"/>
         </w:rPr>
-        <w:t>Random Forest: 0</w:t>
-      </w:r>
-      <w:r>
-        <w:rPr>
+        <w:t xml:space="preserve">Random Forest: </w:t>
+      </w:r>
+      <w:proofErr w:type="gramStart"/>
+      <w:r>
+        <w:rPr>
+          <w:strike/>
+          <w:color w:val="000000"/>
+          <w:sz w:val="22"/>
+          <w:szCs w:val="22"/>
+        </w:rPr>
+        <w:t>0</w:t>
+      </w:r>
+      <w:r>
+        <w:rPr>
+          <w:strike/>
           <w:color w:val="000000"/>
           <w:sz w:val="22"/>
           <w:szCs w:val="22"/>
@@ -2596,34 +3337,80 @@
       </w:r>
       <w:r>
         <w:rPr>
+          <w:strike/>
           <w:color w:val="000000"/>
           <w:sz w:val="22"/>
           <w:szCs w:val="22"/>
         </w:rPr>
         <w:t>83384</w:t>
       </w:r>
-    </w:p>
-    <w:p>
-      <w:pPr>
-        <w:pStyle w:val="NormalWeb"/>
-        <w:spacing w:before="0" w:beforeAutospacing="0" w:after="0" w:afterAutospacing="0"/>
-      </w:pPr>
-      <w:r>
-        <w:rPr>
-          <w:color w:val="000000"/>
-          <w:sz w:val="22"/>
-          <w:szCs w:val="22"/>
-        </w:rPr>
-        <w:t xml:space="preserve">Logistic Regression: </w:t>
-      </w:r>
-      <w:r>
-        <w:rPr>
+      <w:r>
+        <w:rPr>
+          <w:strike/>
+          <w:color w:val="000000"/>
+          <w:sz w:val="22"/>
+          <w:szCs w:val="22"/>
+        </w:rPr>
+        <w:t xml:space="preserve"> </w:t>
+      </w:r>
+      <w:r>
+        <w:rPr>
+          <w:color w:val="000000"/>
+          <w:sz w:val="22"/>
+          <w:szCs w:val="22"/>
+        </w:rPr>
+        <w:t xml:space="preserve"> 0.836</w:t>
+      </w:r>
+      <w:proofErr w:type="gramEnd"/>
+    </w:p>
+    <w:p>
+      <w:pPr>
+        <w:pStyle w:val="NormalWeb"/>
+        <w:spacing w:before="0" w:beforeAutospacing="0" w:after="0" w:afterAutospacing="0"/>
+      </w:pPr>
+      <w:r>
+        <w:rPr>
+          <w:color w:val="000000"/>
+          <w:sz w:val="22"/>
+          <w:szCs w:val="22"/>
+        </w:rPr>
+        <w:t>Logistic Regression:</w:t>
+      </w:r>
+      <w:r>
+        <w:rPr>
+          <w:strike/>
+          <w:color w:val="000000"/>
+          <w:sz w:val="22"/>
+          <w:szCs w:val="22"/>
+        </w:rPr>
+        <w:t xml:space="preserve"> </w:t>
+      </w:r>
+      <w:r>
+        <w:rPr>
+          <w:strike/>
           <w:color w:val="000000"/>
           <w:sz w:val="22"/>
           <w:szCs w:val="22"/>
         </w:rPr>
         <w:t>0.83384</w:t>
       </w:r>
+      <w:r>
+        <w:rPr>
+          <w:color w:val="000000"/>
+          <w:sz w:val="22"/>
+          <w:szCs w:val="22"/>
+        </w:rPr>
+        <w:t xml:space="preserve"> </w:t>
+      </w:r>
+      <w:r>
+        <w:rPr>
+          <w:b/>
+          <w:color w:val="000000"/>
+          <w:sz w:val="22"/>
+          <w:szCs w:val="22"/>
+        </w:rPr>
+        <w:t>0.846</w:t>
+      </w:r>
     </w:p>
     <w:p>
       <w:pPr>
@@ -2640,12 +3427,21 @@
       </w:r>
       <w:r>
         <w:rPr>
+          <w:strike/>
           <w:color w:val="000000"/>
           <w:sz w:val="22"/>
           <w:szCs w:val="22"/>
         </w:rPr>
         <w:t>0.83384</w:t>
       </w:r>
+      <w:r>
+        <w:rPr>
+          <w:color w:val="000000"/>
+          <w:sz w:val="22"/>
+          <w:szCs w:val="22"/>
+        </w:rPr>
+        <w:t xml:space="preserve"> 0.691</w:t>
+      </w:r>
     </w:p>
     <w:p>
       <w:pPr>
@@ -2662,11 +3458,152 @@
       </w:r>
       <w:r>
         <w:rPr>
+          <w:strike/>
           <w:color w:val="000000"/>
           <w:sz w:val="22"/>
           <w:szCs w:val="22"/>
         </w:rPr>
         <w:t>0.83384</w:t>
+      </w:r>
+      <w:r>
+        <w:rPr>
+          <w:color w:val="000000"/>
+          <w:sz w:val="22"/>
+          <w:szCs w:val="22"/>
+        </w:rPr>
+        <w:t xml:space="preserve"> 0.803</w:t>
+      </w:r>
+    </w:p>
+    <w:p>
+      <w:pPr>
+        <w:rPr>
+          <w:rFonts w:eastAsia="Times New Roman"/>
+        </w:rPr>
+      </w:pPr>
+    </w:p>
+    <w:p>
+      <w:pPr>
+        <w:rPr>
+          <w:rFonts w:ascii="Times New Roman" w:eastAsia="Times New Roman" w:hAnsi="Times New Roman" w:cs="Times New Roman"/>
+        </w:rPr>
+      </w:pPr>
+      <w:r>
+        <w:rPr>
+          <w:rFonts w:ascii="Times New Roman" w:eastAsia="Times New Roman" w:hAnsi="Times New Roman" w:cs="Times New Roman"/>
+        </w:rPr>
+        <w:t>Previ</w:t>
+      </w:r>
+      <w:r>
+        <w:rPr>
+          <w:rFonts w:ascii="Times New Roman" w:eastAsia="Times New Roman" w:hAnsi="Times New Roman" w:cs="Times New Roman"/>
+        </w:rPr>
+        <w:t xml:space="preserve">ously I had the same result (0.83384) was due to a careless mistake.  </w:t>
+      </w:r>
+      <w:r>
+        <w:rPr>
+          <w:rFonts w:ascii="Times New Roman" w:eastAsia="Times New Roman" w:hAnsi="Times New Roman" w:cs="Times New Roman"/>
+        </w:rPr>
+        <w:t xml:space="preserve">When I was creating the </w:t>
+      </w:r>
+      <w:proofErr w:type="spellStart"/>
+      <w:r>
+        <w:rPr>
+          <w:rFonts w:ascii="Times New Roman" w:eastAsia="Times New Roman" w:hAnsi="Times New Roman" w:cs="Times New Roman"/>
+        </w:rPr>
+        <w:t>dataframe</w:t>
+      </w:r>
+      <w:proofErr w:type="spellEnd"/>
+      <w:r>
+        <w:rPr>
+          <w:rFonts w:ascii="Times New Roman" w:eastAsia="Times New Roman" w:hAnsi="Times New Roman" w:cs="Times New Roman"/>
+        </w:rPr>
+        <w:t xml:space="preserve"> to submit, I forgot to change the variable name for “</w:t>
+      </w:r>
+      <w:r>
+        <w:rPr>
+          <w:rFonts w:ascii="Times New Roman" w:eastAsia="Times New Roman" w:hAnsi="Times New Roman" w:cs="Times New Roman"/>
+        </w:rPr>
+        <w:t>sentiment</w:t>
+      </w:r>
+      <w:r>
+        <w:rPr>
+          <w:rFonts w:ascii="Times New Roman" w:eastAsia="Times New Roman" w:hAnsi="Times New Roman" w:cs="Times New Roman"/>
+        </w:rPr>
+        <w:t xml:space="preserve">”.  Therefore, all the results for different algorithms were still identical.  After fixing this mistake, the numbers for different results are now correct, with Logistic Regression achieving the highest score (0.846), and Naïve Bayes got the lowest </w:t>
+      </w:r>
+      <w:proofErr w:type="gramStart"/>
+      <w:r>
+        <w:rPr>
+          <w:rFonts w:ascii="Times New Roman" w:eastAsia="Times New Roman" w:hAnsi="Times New Roman" w:cs="Times New Roman"/>
+        </w:rPr>
+        <w:t>score(</w:t>
+      </w:r>
+      <w:proofErr w:type="gramEnd"/>
+      <w:r>
+        <w:rPr>
+          <w:rFonts w:ascii="Times New Roman" w:eastAsia="Times New Roman" w:hAnsi="Times New Roman" w:cs="Times New Roman"/>
+        </w:rPr>
+        <w:t xml:space="preserve">0.691).  </w:t>
+      </w:r>
+    </w:p>
+    <w:p>
+      <w:pPr>
+        <w:rPr>
+          <w:rFonts w:eastAsia="Times New Roman"/>
+        </w:rPr>
+      </w:pPr>
+    </w:p>
+    <w:p>
+      <w:pPr>
+        <w:rPr>
+          <w:rFonts w:ascii="Times New Roman" w:eastAsia="Times New Roman" w:hAnsi="Times New Roman" w:cs="Times New Roman"/>
+          <w:sz w:val="22"/>
+          <w:szCs w:val="22"/>
+        </w:rPr>
+      </w:pPr>
+      <w:r>
+        <w:rPr>
+          <w:rFonts w:ascii="Times New Roman" w:eastAsia="Times New Roman" w:hAnsi="Times New Roman" w:cs="Times New Roman"/>
+          <w:sz w:val="22"/>
+          <w:szCs w:val="22"/>
+        </w:rPr>
+        <w:t xml:space="preserve">The benchmark model mentioned that the winner of the </w:t>
+      </w:r>
+      <w:proofErr w:type="spellStart"/>
+      <w:r>
+        <w:rPr>
+          <w:rFonts w:ascii="Times New Roman" w:eastAsia="Times New Roman" w:hAnsi="Times New Roman" w:cs="Times New Roman"/>
+          <w:sz w:val="22"/>
+          <w:szCs w:val="22"/>
+        </w:rPr>
+        <w:t>kaggle</w:t>
+      </w:r>
+      <w:proofErr w:type="spellEnd"/>
+      <w:r>
+        <w:rPr>
+          <w:rFonts w:ascii="Times New Roman" w:eastAsia="Times New Roman" w:hAnsi="Times New Roman" w:cs="Times New Roman"/>
+          <w:sz w:val="22"/>
+          <w:szCs w:val="22"/>
+        </w:rPr>
+        <w:t xml:space="preserve"> obtained 0.99259 and my goal was to surpass 0.8.  The logistic regression with </w:t>
+      </w:r>
+      <w:proofErr w:type="spellStart"/>
+      <w:r>
+        <w:rPr>
+          <w:rFonts w:ascii="Times New Roman" w:eastAsia="Times New Roman" w:hAnsi="Times New Roman" w:cs="Times New Roman"/>
+          <w:sz w:val="22"/>
+          <w:szCs w:val="22"/>
+        </w:rPr>
+        <w:t>gridsearchCV</w:t>
+      </w:r>
+      <w:proofErr w:type="spellEnd"/>
+      <w:r>
+        <w:rPr>
+          <w:rFonts w:ascii="Times New Roman" w:eastAsia="Times New Roman" w:hAnsi="Times New Roman" w:cs="Times New Roman"/>
+          <w:sz w:val="22"/>
+          <w:szCs w:val="22"/>
+        </w:rPr>
+        <w:t xml:space="preserve"> implemented was 0.86280.  And this result has met the objective goal.</w:t>
       </w:r>
     </w:p>
     <w:p>
@@ -2827,7 +3764,7 @@
                     <pic:cNvPicPr/>
                   </pic:nvPicPr>
                   <pic:blipFill>
-                    <a:blip r:embed="rId10"/>
+                    <a:blip r:embed="rId11"/>
                     <a:stretch>
                       <a:fillRect/>
                     </a:stretch>
@@ -2952,18 +3889,24 @@
     <w:p>
       <w:pPr>
         <w:rPr>
-          <w:rFonts w:eastAsia="Times New Roman"/>
-        </w:rPr>
-      </w:pPr>
-      <w:r>
-        <w:rPr>
-          <w:rFonts w:eastAsia="Times New Roman"/>
+          <w:rFonts w:ascii="Times New Roman" w:eastAsia="Times New Roman" w:hAnsi="Times New Roman" w:cs="Times New Roman"/>
+          <w:sz w:val="22"/>
+          <w:szCs w:val="22"/>
+        </w:rPr>
+      </w:pPr>
+      <w:r>
+        <w:rPr>
+          <w:rFonts w:ascii="Times New Roman" w:eastAsia="Times New Roman" w:hAnsi="Times New Roman" w:cs="Times New Roman"/>
+          <w:sz w:val="22"/>
+          <w:szCs w:val="22"/>
         </w:rPr>
         <w:t xml:space="preserve">The figure above </w:t>
       </w:r>
       <w:r>
         <w:rPr>
-          <w:rFonts w:eastAsia="Times New Roman"/>
+          <w:rFonts w:ascii="Times New Roman" w:eastAsia="Times New Roman" w:hAnsi="Times New Roman" w:cs="Times New Roman"/>
+          <w:sz w:val="22"/>
+          <w:szCs w:val="22"/>
         </w:rPr>
         <w:t>lists the words used in review and their count.  Certain words such as ‘great’, ‘good’ are more likely to appear in positive reviews.  And other words such as ‘bad’ are more likely to appear in ‘negative’ reviews.  There are also neutral words such as ‘film’, ‘really’, ‘story’ that can appear in either positive or negative review.  More context used with those words need to be examined.  A figure displaying the count distribution of words gives readers an idea of how certain words might be distributed and how it might affect positive and negative reviews.</w:t>
       </w:r>
@@ -3007,8 +3950,312 @@
           <w:sz w:val="22"/>
           <w:szCs w:val="22"/>
         </w:rPr>
-        <w:t>One of the difficult/frustrating part of the project is training and predicting results with Random Forest is significantly longer the other algorithms.  This could be due to RF using more memory, leading to occasional freeze of my macbook pro.</w:t>
-      </w:r>
+        <w:t xml:space="preserve">One of the difficult/frustrating part of the project is training and predicting results with Random Forest is significantly longer the other algorithms.  This could be due to RF using more memory, leading to occasional freeze of my </w:t>
+      </w:r>
+      <w:proofErr w:type="spellStart"/>
+      <w:r>
+        <w:rPr>
+          <w:color w:val="000000"/>
+          <w:sz w:val="22"/>
+          <w:szCs w:val="22"/>
+        </w:rPr>
+        <w:t>macbook</w:t>
+      </w:r>
+      <w:proofErr w:type="spellEnd"/>
+      <w:r>
+        <w:rPr>
+          <w:color w:val="000000"/>
+          <w:sz w:val="22"/>
+          <w:szCs w:val="22"/>
+        </w:rPr>
+        <w:t xml:space="preserve"> pro.</w:t>
+      </w:r>
+    </w:p>
+    <w:p>
+      <w:pPr>
+        <w:rPr>
+          <w:rFonts w:eastAsia="Times New Roman"/>
+        </w:rPr>
+      </w:pPr>
+    </w:p>
+    <w:p>
+      <w:pPr>
+        <w:rPr>
+          <w:rFonts w:ascii="Times New Roman" w:eastAsia="Times New Roman" w:hAnsi="Times New Roman" w:cs="Times New Roman"/>
+          <w:sz w:val="22"/>
+          <w:szCs w:val="22"/>
+        </w:rPr>
+      </w:pPr>
+      <w:r>
+        <w:rPr>
+          <w:rFonts w:ascii="Times New Roman" w:eastAsia="Times New Roman" w:hAnsi="Times New Roman" w:cs="Times New Roman"/>
+          <w:sz w:val="22"/>
+          <w:szCs w:val="22"/>
+        </w:rPr>
+        <w:t>One of the most interesting</w:t>
+      </w:r>
+      <w:r>
+        <w:rPr>
+          <w:rFonts w:ascii="Times New Roman" w:eastAsia="Times New Roman" w:hAnsi="Times New Roman" w:cs="Times New Roman"/>
+          <w:sz w:val="22"/>
+          <w:szCs w:val="22"/>
+        </w:rPr>
+        <w:t xml:space="preserve"> aspect of the project was to learn sentiment analysis and different approaches</w:t>
+      </w:r>
+      <w:r>
+        <w:rPr>
+          <w:rFonts w:ascii="Times New Roman" w:eastAsia="Times New Roman" w:hAnsi="Times New Roman" w:cs="Times New Roman"/>
+          <w:sz w:val="22"/>
+          <w:szCs w:val="22"/>
+        </w:rPr>
+        <w:t xml:space="preserve"> to solving this problem.  </w:t>
+      </w:r>
+      <w:proofErr w:type="gramStart"/>
+      <w:r>
+        <w:rPr>
+          <w:rFonts w:ascii="Times New Roman" w:eastAsia="Times New Roman" w:hAnsi="Times New Roman" w:cs="Times New Roman"/>
+          <w:sz w:val="22"/>
+          <w:szCs w:val="22"/>
+        </w:rPr>
+        <w:t>Typically</w:t>
+      </w:r>
+      <w:proofErr w:type="gramEnd"/>
+      <w:r>
+        <w:rPr>
+          <w:rFonts w:ascii="Times New Roman" w:eastAsia="Times New Roman" w:hAnsi="Times New Roman" w:cs="Times New Roman"/>
+          <w:sz w:val="22"/>
+          <w:szCs w:val="22"/>
+        </w:rPr>
+        <w:t xml:space="preserve"> text classification </w:t>
+      </w:r>
+      <w:r>
+        <w:rPr>
+          <w:rFonts w:ascii="Times New Roman" w:eastAsia="Times New Roman" w:hAnsi="Times New Roman" w:cs="Times New Roman"/>
+          <w:sz w:val="22"/>
+          <w:szCs w:val="22"/>
+        </w:rPr>
+        <w:t xml:space="preserve">can be performed using supervised learning, or recursive neural networks.  I’ve implemented the supervised version in this project.  However, there are limitations to supervised learning approach.  </w:t>
+      </w:r>
+      <w:r>
+        <w:rPr>
+          <w:rFonts w:ascii="Times New Roman" w:eastAsia="Times New Roman" w:hAnsi="Times New Roman" w:cs="Times New Roman"/>
+          <w:sz w:val="22"/>
+          <w:szCs w:val="22"/>
+        </w:rPr>
+        <w:t>In many languages, the definition of a word can be affected by other words preceding or following it.  Therefore, we cannot fully understand the sentiment of a word without its context.  This is where recursive Neural Networks can be a powerful way to solve this issue as it goes thru each word, store the meaning and start again.  I have not implemented the neural network version in this project but it certainly looks to be an interesting approach.</w:t>
+      </w:r>
+    </w:p>
+    <w:p>
+      <w:pPr>
+        <w:rPr>
+          <w:rFonts w:ascii="Times New Roman" w:eastAsia="Times New Roman" w:hAnsi="Times New Roman" w:cs="Times New Roman"/>
+          <w:sz w:val="22"/>
+          <w:szCs w:val="22"/>
+        </w:rPr>
+      </w:pPr>
+    </w:p>
+    <w:p>
+      <w:pPr>
+        <w:rPr>
+          <w:rFonts w:ascii="Times New Roman" w:eastAsia="Times New Roman" w:hAnsi="Times New Roman" w:cs="Times New Roman"/>
+          <w:sz w:val="22"/>
+          <w:szCs w:val="22"/>
+        </w:rPr>
+      </w:pPr>
+      <w:r>
+        <w:rPr>
+          <w:rFonts w:ascii="Times New Roman" w:eastAsia="Times New Roman" w:hAnsi="Times New Roman" w:cs="Times New Roman"/>
+          <w:b/>
+          <w:sz w:val="22"/>
+          <w:szCs w:val="22"/>
+          <w:u w:val="single"/>
+        </w:rPr>
+        <w:t>Recap</w:t>
+      </w:r>
+      <w:r>
+        <w:rPr>
+          <w:rFonts w:ascii="Times New Roman" w:eastAsia="Times New Roman" w:hAnsi="Times New Roman" w:cs="Times New Roman"/>
+          <w:sz w:val="22"/>
+          <w:szCs w:val="22"/>
+        </w:rPr>
+        <w:t>:</w:t>
+      </w:r>
+    </w:p>
+    <w:p>
+      <w:pPr>
+        <w:rPr>
+          <w:rFonts w:ascii="Times New Roman" w:eastAsia="Times New Roman" w:hAnsi="Times New Roman" w:cs="Times New Roman"/>
+          <w:sz w:val="22"/>
+          <w:szCs w:val="22"/>
+        </w:rPr>
+      </w:pPr>
+    </w:p>
+    <w:p>
+      <w:pPr>
+        <w:rPr>
+          <w:rFonts w:ascii="Times New Roman" w:eastAsia="Times New Roman" w:hAnsi="Times New Roman" w:cs="Times New Roman"/>
+          <w:sz w:val="22"/>
+          <w:szCs w:val="22"/>
+        </w:rPr>
+      </w:pPr>
+      <w:r>
+        <w:rPr>
+          <w:rFonts w:ascii="Times New Roman" w:eastAsia="Times New Roman" w:hAnsi="Times New Roman" w:cs="Times New Roman"/>
+          <w:sz w:val="22"/>
+          <w:szCs w:val="22"/>
+        </w:rPr>
+        <w:t xml:space="preserve">The first step of the project is to define a problem statement.  Afterward, we need to determine </w:t>
+      </w:r>
+      <w:r>
+        <w:rPr>
+          <w:rFonts w:ascii="Times New Roman" w:eastAsia="Times New Roman" w:hAnsi="Times New Roman" w:cs="Times New Roman"/>
+          <w:sz w:val="22"/>
+          <w:szCs w:val="22"/>
+        </w:rPr>
+        <w:t>the evaluation metric to evaluate the effectiveness of the model.</w:t>
+      </w:r>
+      <w:r>
+        <w:rPr>
+          <w:rFonts w:ascii="Times New Roman" w:eastAsia="Times New Roman" w:hAnsi="Times New Roman" w:cs="Times New Roman"/>
+          <w:sz w:val="22"/>
+          <w:szCs w:val="22"/>
+        </w:rPr>
+        <w:t xml:space="preserve">  In our case, we chose to use </w:t>
+      </w:r>
+      <w:r>
+        <w:rPr>
+          <w:rFonts w:ascii="Times New Roman" w:eastAsia="Times New Roman" w:hAnsi="Times New Roman" w:cs="Times New Roman"/>
+          <w:sz w:val="22"/>
+          <w:szCs w:val="22"/>
+        </w:rPr>
+        <w:t xml:space="preserve">AUC (Area Under Curve) to evaluate the performance of models used to predict results.  Once we have the evaluation metric determined, we’ll start working on the data.  </w:t>
+      </w:r>
+      <w:r>
+        <w:rPr>
+          <w:rFonts w:ascii="Times New Roman" w:eastAsia="Times New Roman" w:hAnsi="Times New Roman" w:cs="Times New Roman"/>
+          <w:sz w:val="22"/>
+          <w:szCs w:val="22"/>
+        </w:rPr>
+        <w:t xml:space="preserve">We’ll need to clean the data by removing </w:t>
+      </w:r>
+      <w:r>
+        <w:rPr>
+          <w:rFonts w:ascii="Times New Roman" w:hAnsi="Times New Roman" w:cs="Times New Roman"/>
+          <w:bCs/>
+          <w:color w:val="000000"/>
+          <w:sz w:val="22"/>
+          <w:szCs w:val="22"/>
+        </w:rPr>
+        <w:t>numbers and punctuations, convert all letters to lower case and separate the phrases into individual words</w:t>
+      </w:r>
+      <w:r>
+        <w:rPr>
+          <w:bCs/>
+          <w:color w:val="000000"/>
+          <w:sz w:val="22"/>
+          <w:szCs w:val="22"/>
+        </w:rPr>
+        <w:t>.  We</w:t>
+      </w:r>
+      <w:r>
+        <w:rPr>
+          <w:rFonts w:ascii="Times New Roman" w:eastAsia="Times New Roman" w:hAnsi="Times New Roman" w:cs="Times New Roman"/>
+          <w:sz w:val="22"/>
+          <w:szCs w:val="22"/>
+        </w:rPr>
+        <w:t xml:space="preserve"> </w:t>
+      </w:r>
+      <w:r>
+        <w:rPr>
+          <w:rFonts w:ascii="Times New Roman" w:eastAsia="Times New Roman" w:hAnsi="Times New Roman" w:cs="Times New Roman"/>
+          <w:sz w:val="22"/>
+          <w:szCs w:val="22"/>
+        </w:rPr>
+        <w:t>will also remove “stop” words</w:t>
+      </w:r>
+      <w:r>
+        <w:rPr>
+          <w:rFonts w:ascii="Times New Roman" w:eastAsia="Times New Roman" w:hAnsi="Times New Roman" w:cs="Times New Roman"/>
+          <w:sz w:val="22"/>
+          <w:szCs w:val="22"/>
+        </w:rPr>
+        <w:t xml:space="preserve">, words which have no impact towards the sentiment of the review.  </w:t>
+      </w:r>
+    </w:p>
+    <w:p>
+      <w:pPr>
+        <w:rPr>
+          <w:rFonts w:ascii="Times New Roman" w:eastAsia="Times New Roman" w:hAnsi="Times New Roman" w:cs="Times New Roman"/>
+          <w:sz w:val="22"/>
+          <w:szCs w:val="22"/>
+        </w:rPr>
+      </w:pPr>
+    </w:p>
+    <w:p>
+      <w:pPr>
+        <w:rPr>
+          <w:rFonts w:ascii="Times New Roman" w:eastAsia="Times New Roman" w:hAnsi="Times New Roman" w:cs="Times New Roman"/>
+          <w:sz w:val="22"/>
+          <w:szCs w:val="22"/>
+        </w:rPr>
+      </w:pPr>
+      <w:r>
+        <w:rPr>
+          <w:rFonts w:ascii="Times New Roman" w:eastAsia="Times New Roman" w:hAnsi="Times New Roman" w:cs="Times New Roman"/>
+          <w:sz w:val="22"/>
+          <w:szCs w:val="22"/>
+        </w:rPr>
+        <w:t xml:space="preserve">Once the preprocessing and cleaning step is completed, we can move to the next step of choosing different algorithm models and obtain results.  Four different algorithms were used, including Logistic Regression, Random Forest, Naïve </w:t>
+      </w:r>
+      <w:r>
+        <w:rPr>
+          <w:rFonts w:ascii="Times New Roman" w:eastAsia="Times New Roman" w:hAnsi="Times New Roman" w:cs="Times New Roman"/>
+          <w:sz w:val="22"/>
+          <w:szCs w:val="22"/>
+        </w:rPr>
+        <w:t>Bayes and SVM, with</w:t>
+      </w:r>
+      <w:r>
+        <w:rPr>
+          <w:rFonts w:ascii="Times New Roman" w:eastAsia="Times New Roman" w:hAnsi="Times New Roman" w:cs="Times New Roman"/>
+          <w:sz w:val="22"/>
+          <w:szCs w:val="22"/>
+        </w:rPr>
+        <w:t xml:space="preserve"> </w:t>
+      </w:r>
+      <w:r>
+        <w:rPr>
+          <w:rFonts w:ascii="Times New Roman" w:eastAsia="Times New Roman" w:hAnsi="Times New Roman" w:cs="Times New Roman"/>
+          <w:sz w:val="22"/>
+          <w:szCs w:val="22"/>
+        </w:rPr>
+        <w:t xml:space="preserve">Logistic Regression obtaining the highest AUC score.  Refinement by changing different parameters was also </w:t>
+      </w:r>
+      <w:r>
+        <w:rPr>
+          <w:rFonts w:ascii="Times New Roman" w:eastAsia="Times New Roman" w:hAnsi="Times New Roman" w:cs="Times New Roman"/>
+          <w:sz w:val="22"/>
+          <w:szCs w:val="22"/>
+        </w:rPr>
+        <w:t>performed</w:t>
+      </w:r>
+      <w:r>
+        <w:rPr>
+          <w:rFonts w:ascii="Times New Roman" w:eastAsia="Times New Roman" w:hAnsi="Times New Roman" w:cs="Times New Roman"/>
+          <w:sz w:val="22"/>
+          <w:szCs w:val="22"/>
+        </w:rPr>
+        <w:t xml:space="preserve">.  </w:t>
+      </w:r>
+    </w:p>
+    <w:p>
+      <w:pPr>
+        <w:rPr>
+          <w:rFonts w:ascii="Times New Roman" w:eastAsia="Times New Roman" w:hAnsi="Times New Roman" w:cs="Times New Roman"/>
+          <w:sz w:val="22"/>
+          <w:szCs w:val="22"/>
+        </w:rPr>
+      </w:pPr>
     </w:p>
     <w:p>
       <w:pPr>
@@ -3049,7 +4296,25 @@
           <w:sz w:val="22"/>
           <w:szCs w:val="22"/>
         </w:rPr>
-        <w:t>One method that can be tried to improve the score is tf-idf, term frequency –inverse document frequency.</w:t>
+        <w:t xml:space="preserve">One method that can be tried to improve the score is </w:t>
+      </w:r>
+      <w:proofErr w:type="spellStart"/>
+      <w:r>
+        <w:rPr>
+          <w:color w:val="000000"/>
+          <w:sz w:val="22"/>
+          <w:szCs w:val="22"/>
+        </w:rPr>
+        <w:t>tf-idf</w:t>
+      </w:r>
+      <w:proofErr w:type="spellEnd"/>
+      <w:r>
+        <w:rPr>
+          <w:color w:val="000000"/>
+          <w:sz w:val="22"/>
+          <w:szCs w:val="22"/>
+        </w:rPr>
+        <w:t>, term frequency –inverse document frequency.</w:t>
       </w:r>
     </w:p>
     <w:p>
@@ -3057,13 +4322,23 @@
         <w:pStyle w:val="NormalWeb"/>
         <w:spacing w:before="0" w:beforeAutospacing="0" w:after="240" w:afterAutospacing="0"/>
       </w:pPr>
-      <w:r>
-        <w:rPr>
-          <w:color w:val="000000"/>
-          <w:sz w:val="22"/>
-          <w:szCs w:val="22"/>
-        </w:rPr>
-        <w:t>Tf-idf, is a numerical statistic that is intended to reflect how important a word is to a document in a collection or corpus.  It is often used as a weighting factor in information retrieval and text mining.</w:t>
+      <w:proofErr w:type="spellStart"/>
+      <w:r>
+        <w:rPr>
+          <w:color w:val="000000"/>
+          <w:sz w:val="22"/>
+          <w:szCs w:val="22"/>
+        </w:rPr>
+        <w:t>Tf-idf</w:t>
+      </w:r>
+      <w:proofErr w:type="spellEnd"/>
+      <w:r>
+        <w:rPr>
+          <w:color w:val="000000"/>
+          <w:sz w:val="22"/>
+          <w:szCs w:val="22"/>
+        </w:rPr>
+        <w:t>, is a numerical statistic that is intended to reflect how important a word is to a document in a collection or corpus.  It is often used as a weighting factor in information retrieval and text mining.</w:t>
       </w:r>
     </w:p>
     <w:p>
@@ -5189,4 +6464,16 @@
     </a:ext>
   </a:extLst>
 </a:theme>
+</file>
+
+<file path=customXml/item1.xml><?xml version="1.0" encoding="utf-8"?>
+<b:Sources xmlns:b="http://schemas.openxmlformats.org/officeDocument/2006/bibliography" xmlns="http://schemas.openxmlformats.org/officeDocument/2006/bibliography" SelectedStyle="/APASixthEditionOfficeOnline.xsl" StyleName="APA"/>
+</file>
+
+<file path=customXml/itemProps1.xml><?xml version="1.0" encoding="utf-8"?>
+<ds:datastoreItem xmlns:ds="http://schemas.openxmlformats.org/officeDocument/2006/customXml" ds:itemID="{3F9D5858-566F-4E46-B727-CB43A89D1FFB}">
+  <ds:schemaRefs>
+    <ds:schemaRef ds:uri="http://schemas.openxmlformats.org/officeDocument/2006/bibliography"/>
+  </ds:schemaRefs>
+</ds:datastoreItem>
 </file>
</xml_diff>